<commit_message>
Also just before resilience analyses.
</commit_message>
<xml_diff>
--- a/results/supporting_analyses.docx
+++ b/results/supporting_analyses.docx
@@ -296,6 +296,51 @@
           <w:rStyle w:val="DecValTok"/>
         </w:rPr>
         <w:t xml:space="preserve">300</w:t>
+      </w:r>
+      <w:r>
+        <w:rPr>
+          <w:rStyle w:val="NormalTok"/>
+        </w:rPr>
+        <w:t xml:space="preserve">)</w:t>
+      </w:r>
+      <w:r>
+        <w:br w:type="textWrapping"/>
+      </w:r>
+      <w:r>
+        <w:rPr>
+          <w:rStyle w:val="NormalTok"/>
+        </w:rPr>
+        <w:t xml:space="preserve">knitr::opts_chunk$</w:t>
+      </w:r>
+      <w:r>
+        <w:rPr>
+          <w:rStyle w:val="KeywordTok"/>
+        </w:rPr>
+        <w:t xml:space="preserve">set</w:t>
+      </w:r>
+      <w:r>
+        <w:rPr>
+          <w:rStyle w:val="NormalTok"/>
+        </w:rPr>
+        <w:t xml:space="preserve">(</w:t>
+      </w:r>
+      <w:r>
+        <w:rPr>
+          <w:rStyle w:val="DataTypeTok"/>
+        </w:rPr>
+        <w:t xml:space="preserve">fig.height =</w:t>
+      </w:r>
+      <w:r>
+        <w:rPr>
+          <w:rStyle w:val="NormalTok"/>
+        </w:rPr>
+        <w:t xml:space="preserve"> </w:t>
+      </w:r>
+      <w:r>
+        <w:rPr>
+          <w:rStyle w:val="DecValTok"/>
+        </w:rPr>
+        <w:t xml:space="preserve">3</w:t>
       </w:r>
       <w:r>
         <w:rPr>
@@ -973,9 +1018,18 @@
       </w:r>
       <w:r>
         <w:rPr>
+          <w:rStyle w:val="CommentTok"/>
+        </w:rPr>
+        <w:t xml:space="preserve"># summary(mod6)</w:t>
+      </w:r>
+      <w:r>
+        <w:br w:type="textWrapping"/>
+      </w:r>
+      <w:r>
+        <w:rPr>
           <w:rStyle w:val="KeywordTok"/>
         </w:rPr>
-        <w:t xml:space="preserve">summary</w:t>
+        <w:t xml:space="preserve">AICc</w:t>
       </w:r>
       <w:r>
         <w:rPr>
@@ -992,813 +1046,244 @@
         <w:rPr>
           <w:rStyle w:val="VerbatimChar"/>
         </w:rPr>
-        <w:t xml:space="preserve">## </w:t>
+        <w:t xml:space="preserve">## [1] 206.4245</w:t>
+      </w:r>
+    </w:p>
+    <w:p>
+      <w:pPr>
+        <w:pStyle w:val="SourceCode"/>
+      </w:pPr>
+      <w:r>
+        <w:rPr>
+          <w:rStyle w:val="NormalTok"/>
+        </w:rPr>
+        <w:t xml:space="preserve">mod7 &lt;-</w:t>
+      </w:r>
+      <w:r>
+        <w:rPr>
+          <w:rStyle w:val="StringTok"/>
+        </w:rPr>
+        <w:t xml:space="preserve"> </w:t>
+      </w:r>
+      <w:r>
+        <w:rPr>
+          <w:rStyle w:val="KeywordTok"/>
+        </w:rPr>
+        <w:t xml:space="preserve">zeroinfl</w:t>
+      </w:r>
+      <w:r>
+        <w:rPr>
+          <w:rStyle w:val="NormalTok"/>
+        </w:rPr>
+        <w:t xml:space="preserve">(LSRD ~</w:t>
+      </w:r>
+      <w:r>
+        <w:rPr>
+          <w:rStyle w:val="StringTok"/>
+        </w:rPr>
+        <w:t xml:space="preserve"> </w:t>
+      </w:r>
+      <w:r>
+        <w:rPr>
+          <w:rStyle w:val="NormalTok"/>
+        </w:rPr>
+        <w:t xml:space="preserve">canopy_PC1 +</w:t>
+      </w:r>
+      <w:r>
+        <w:rPr>
+          <w:rStyle w:val="StringTok"/>
+        </w:rPr>
+        <w:t xml:space="preserve"> </w:t>
+      </w:r>
+      <w:r>
+        <w:rPr>
+          <w:rStyle w:val="NormalTok"/>
+        </w:rPr>
+        <w:t xml:space="preserve">canopy_PC2,</w:t>
       </w:r>
       <w:r>
         <w:br w:type="textWrapping"/>
       </w:r>
       <w:r>
         <w:rPr>
-          <w:rStyle w:val="VerbatimChar"/>
-        </w:rPr>
-        <w:t xml:space="preserve">## Call:</w:t>
+          <w:rStyle w:val="NormalTok"/>
+        </w:rPr>
+        <w:t xml:space="preserve"> </w:t>
+      </w:r>
+      <w:r>
+        <w:rPr>
+          <w:rStyle w:val="NormalTok"/>
+        </w:rPr>
+        <w:t xml:space="preserve"> </w:t>
+      </w:r>
+      <w:r>
+        <w:rPr>
+          <w:rStyle w:val="NormalTok"/>
+        </w:rPr>
+        <w:t xml:space="preserve"> </w:t>
+      </w:r>
+      <w:r>
+        <w:rPr>
+          <w:rStyle w:val="NormalTok"/>
+        </w:rPr>
+        <w:t xml:space="preserve"> </w:t>
+      </w:r>
+      <w:r>
+        <w:rPr>
+          <w:rStyle w:val="NormalTok"/>
+        </w:rPr>
+        <w:t xml:space="preserve"> </w:t>
+      </w:r>
+      <w:r>
+        <w:rPr>
+          <w:rStyle w:val="NormalTok"/>
+        </w:rPr>
+        <w:t xml:space="preserve"> </w:t>
+      </w:r>
+      <w:r>
+        <w:rPr>
+          <w:rStyle w:val="NormalTok"/>
+        </w:rPr>
+        <w:t xml:space="preserve"> </w:t>
+      </w:r>
+      <w:r>
+        <w:rPr>
+          <w:rStyle w:val="NormalTok"/>
+        </w:rPr>
+        <w:t xml:space="preserve"> </w:t>
+      </w:r>
+      <w:r>
+        <w:rPr>
+          <w:rStyle w:val="NormalTok"/>
+        </w:rPr>
+        <w:t xml:space="preserve"> </w:t>
+      </w:r>
+      <w:r>
+        <w:rPr>
+          <w:rStyle w:val="NormalTok"/>
+        </w:rPr>
+        <w:t xml:space="preserve"> </w:t>
+      </w:r>
+      <w:r>
+        <w:rPr>
+          <w:rStyle w:val="NormalTok"/>
+        </w:rPr>
+        <w:t xml:space="preserve"> </w:t>
+      </w:r>
+      <w:r>
+        <w:rPr>
+          <w:rStyle w:val="NormalTok"/>
+        </w:rPr>
+        <w:t xml:space="preserve"> </w:t>
+      </w:r>
+      <w:r>
+        <w:rPr>
+          <w:rStyle w:val="NormalTok"/>
+        </w:rPr>
+        <w:t xml:space="preserve"> </w:t>
+      </w:r>
+      <w:r>
+        <w:rPr>
+          <w:rStyle w:val="NormalTok"/>
+        </w:rPr>
+        <w:t xml:space="preserve"> </w:t>
+      </w:r>
+      <w:r>
+        <w:rPr>
+          <w:rStyle w:val="NormalTok"/>
+        </w:rPr>
+        <w:t xml:space="preserve"> </w:t>
+      </w:r>
+      <w:r>
+        <w:rPr>
+          <w:rStyle w:val="NormalTok"/>
+        </w:rPr>
+        <w:t xml:space="preserve"> </w:t>
+      </w:r>
+      <w:r>
+        <w:rPr>
+          <w:rStyle w:val="NormalTok"/>
+        </w:rPr>
+        <w:t xml:space="preserve"> </w:t>
+      </w:r>
+      <w:r>
+        <w:rPr>
+          <w:rStyle w:val="DataTypeTok"/>
+        </w:rPr>
+        <w:t xml:space="preserve">data =</w:t>
+      </w:r>
+      <w:r>
+        <w:rPr>
+          <w:rStyle w:val="NormalTok"/>
+        </w:rPr>
+        <w:t xml:space="preserve"> </w:t>
+      </w:r>
+      <w:r>
+        <w:rPr>
+          <w:rStyle w:val="NormalTok"/>
+        </w:rPr>
+        <w:t xml:space="preserve">field_dat, </w:t>
+      </w:r>
+      <w:r>
+        <w:rPr>
+          <w:rStyle w:val="DataTypeTok"/>
+        </w:rPr>
+        <w:t xml:space="preserve">dist =</w:t>
+      </w:r>
+      <w:r>
+        <w:rPr>
+          <w:rStyle w:val="NormalTok"/>
+        </w:rPr>
+        <w:t xml:space="preserve"> </w:t>
+      </w:r>
+      <w:r>
+        <w:rPr>
+          <w:rStyle w:val="StringTok"/>
+        </w:rPr>
+        <w:t xml:space="preserve">"negbin"</w:t>
+      </w:r>
+      <w:r>
+        <w:rPr>
+          <w:rStyle w:val="NormalTok"/>
+        </w:rPr>
+        <w:t xml:space="preserve">, </w:t>
+      </w:r>
+      <w:r>
+        <w:rPr>
+          <w:rStyle w:val="DataTypeTok"/>
+        </w:rPr>
+        <w:t xml:space="preserve">EM =</w:t>
+      </w:r>
+      <w:r>
+        <w:rPr>
+          <w:rStyle w:val="NormalTok"/>
+        </w:rPr>
+        <w:t xml:space="preserve"> </w:t>
+      </w:r>
+      <w:r>
+        <w:rPr>
+          <w:rStyle w:val="OtherTok"/>
+        </w:rPr>
+        <w:t xml:space="preserve">TRUE</w:t>
+      </w:r>
+      <w:r>
+        <w:rPr>
+          <w:rStyle w:val="NormalTok"/>
+        </w:rPr>
+        <w:t xml:space="preserve">)</w:t>
       </w:r>
       <w:r>
         <w:br w:type="textWrapping"/>
       </w:r>
       <w:r>
         <w:rPr>
-          <w:rStyle w:val="VerbatimChar"/>
-        </w:rPr>
-        <w:t xml:space="preserve">## zeroinfl(formula = LSRD ~ perp45 + perp135 + para45 + para135 + </w:t>
+          <w:rStyle w:val="CommentTok"/>
+        </w:rPr>
+        <w:t xml:space="preserve"># summary(mod7)</w:t>
       </w:r>
       <w:r>
         <w:br w:type="textWrapping"/>
       </w:r>
-      <w:r>
-        <w:rPr>
-          <w:rStyle w:val="VerbatimChar"/>
-        </w:rPr>
-        <w:t xml:space="preserve">##     def90, data = field_dat, dist = "negbin", EM = TRUE)</w:t>
-      </w:r>
-      <w:r>
-        <w:br w:type="textWrapping"/>
-      </w:r>
-      <w:r>
-        <w:rPr>
-          <w:rStyle w:val="VerbatimChar"/>
-        </w:rPr>
-        <w:t xml:space="preserve">## </w:t>
-      </w:r>
-      <w:r>
-        <w:br w:type="textWrapping"/>
-      </w:r>
-      <w:r>
-        <w:rPr>
-          <w:rStyle w:val="VerbatimChar"/>
-        </w:rPr>
-        <w:t xml:space="preserve">## Pearson residuals:</w:t>
-      </w:r>
-      <w:r>
-        <w:br w:type="textWrapping"/>
-      </w:r>
-      <w:r>
-        <w:rPr>
-          <w:rStyle w:val="VerbatimChar"/>
-        </w:rPr>
-        <w:t xml:space="preserve">##     Min      1Q  Median      3Q     Max </w:t>
-      </w:r>
-      <w:r>
-        <w:br w:type="textWrapping"/>
-      </w:r>
-      <w:r>
-        <w:rPr>
-          <w:rStyle w:val="VerbatimChar"/>
-        </w:rPr>
-        <w:t xml:space="preserve">## -1.1194 -0.5732 -0.4347  0.1473  2.7024 </w:t>
-      </w:r>
-      <w:r>
-        <w:br w:type="textWrapping"/>
-      </w:r>
-      <w:r>
-        <w:rPr>
-          <w:rStyle w:val="VerbatimChar"/>
-        </w:rPr>
-        <w:t xml:space="preserve">## </w:t>
-      </w:r>
-      <w:r>
-        <w:br w:type="textWrapping"/>
-      </w:r>
-      <w:r>
-        <w:rPr>
-          <w:rStyle w:val="VerbatimChar"/>
-        </w:rPr>
-        <w:t xml:space="preserve">## Count model coefficients (negbin with log link):</w:t>
-      </w:r>
-      <w:r>
-        <w:br w:type="textWrapping"/>
-      </w:r>
-      <w:r>
-        <w:rPr>
-          <w:rStyle w:val="VerbatimChar"/>
-        </w:rPr>
-        <w:t xml:space="preserve">##             Estimate Std. Error z value Pr(&gt;|z|)  </w:t>
-      </w:r>
-      <w:r>
-        <w:br w:type="textWrapping"/>
-      </w:r>
-      <w:r>
-        <w:rPr>
-          <w:rStyle w:val="VerbatimChar"/>
-        </w:rPr>
-        <w:t xml:space="preserve">## (Intercept)  1.40901    2.04874   0.688   0.4916  </w:t>
-      </w:r>
-      <w:r>
-        <w:br w:type="textWrapping"/>
-      </w:r>
-      <w:r>
-        <w:rPr>
-          <w:rStyle w:val="VerbatimChar"/>
-        </w:rPr>
-        <w:t xml:space="preserve">## perp45      -0.02227    0.01382  -1.612   0.1069  </w:t>
-      </w:r>
-      <w:r>
-        <w:br w:type="textWrapping"/>
-      </w:r>
-      <w:r>
-        <w:rPr>
-          <w:rStyle w:val="VerbatimChar"/>
-        </w:rPr>
-        <w:t xml:space="preserve">## perp135     -0.01160    0.01184  -0.980   0.3270  </w:t>
-      </w:r>
-      <w:r>
-        <w:br w:type="textWrapping"/>
-      </w:r>
-      <w:r>
-        <w:rPr>
-          <w:rStyle w:val="VerbatimChar"/>
-        </w:rPr>
-        <w:t xml:space="preserve">## para45      -0.01774    0.01977  -0.897   0.3695  </w:t>
-      </w:r>
-      <w:r>
-        <w:br w:type="textWrapping"/>
-      </w:r>
-      <w:r>
-        <w:rPr>
-          <w:rStyle w:val="VerbatimChar"/>
-        </w:rPr>
-        <w:t xml:space="preserve">## para135      0.03703    0.02218   1.669   0.0951 .</w:t>
-      </w:r>
-      <w:r>
-        <w:br w:type="textWrapping"/>
-      </w:r>
-      <w:r>
-        <w:rPr>
-          <w:rStyle w:val="VerbatimChar"/>
-        </w:rPr>
-        <w:t xml:space="preserve">## def90        0.02548    0.01356   1.879   0.0602 .</w:t>
-      </w:r>
-      <w:r>
-        <w:br w:type="textWrapping"/>
-      </w:r>
-      <w:r>
-        <w:rPr>
-          <w:rStyle w:val="VerbatimChar"/>
-        </w:rPr>
-        <w:t xml:space="preserve">## Log(theta)   1.28925    0.52426   2.459   0.0139 *</w:t>
-      </w:r>
-      <w:r>
-        <w:br w:type="textWrapping"/>
-      </w:r>
-      <w:r>
-        <w:rPr>
-          <w:rStyle w:val="VerbatimChar"/>
-        </w:rPr>
-        <w:t xml:space="preserve">## </w:t>
-      </w:r>
-      <w:r>
-        <w:br w:type="textWrapping"/>
-      </w:r>
-      <w:r>
-        <w:rPr>
-          <w:rStyle w:val="VerbatimChar"/>
-        </w:rPr>
-        <w:t xml:space="preserve">## Zero-inflation model coefficients (binomial with logit link):</w:t>
-      </w:r>
-      <w:r>
-        <w:br w:type="textWrapping"/>
-      </w:r>
-      <w:r>
-        <w:rPr>
-          <w:rStyle w:val="VerbatimChar"/>
-        </w:rPr>
-        <w:t xml:space="preserve">##              Estimate Std. Error z value Pr(&gt;|z|)  </w:t>
-      </w:r>
-      <w:r>
-        <w:br w:type="textWrapping"/>
-      </w:r>
-      <w:r>
-        <w:rPr>
-          <w:rStyle w:val="VerbatimChar"/>
-        </w:rPr>
-        <w:t xml:space="preserve">## (Intercept) -9.239901   5.007481  -1.845   0.0650 .</w:t>
-      </w:r>
-      <w:r>
-        <w:br w:type="textWrapping"/>
-      </w:r>
-      <w:r>
-        <w:rPr>
-          <w:rStyle w:val="VerbatimChar"/>
-        </w:rPr>
-        <w:t xml:space="preserve">## perp45       0.005607   0.022679   0.247   0.8047  </w:t>
-      </w:r>
-      <w:r>
-        <w:br w:type="textWrapping"/>
-      </w:r>
-      <w:r>
-        <w:rPr>
-          <w:rStyle w:val="VerbatimChar"/>
-        </w:rPr>
-        <w:t xml:space="preserve">## perp135     -0.007498   0.019631  -0.382   0.7025  </w:t>
-      </w:r>
-      <w:r>
-        <w:br w:type="textWrapping"/>
-      </w:r>
-      <w:r>
-        <w:rPr>
-          <w:rStyle w:val="VerbatimChar"/>
-        </w:rPr>
-        <w:t xml:space="preserve">## para45       0.029650   0.039709   0.747   0.4553  </w:t>
-      </w:r>
-      <w:r>
-        <w:br w:type="textWrapping"/>
-      </w:r>
-      <w:r>
-        <w:rPr>
-          <w:rStyle w:val="VerbatimChar"/>
-        </w:rPr>
-        <w:t xml:space="preserve">## para135      0.083240   0.046845   1.777   0.0756 .</w:t>
-      </w:r>
-      <w:r>
-        <w:br w:type="textWrapping"/>
-      </w:r>
-      <w:r>
-        <w:rPr>
-          <w:rStyle w:val="VerbatimChar"/>
-        </w:rPr>
-        <w:t xml:space="preserve">## def90       -0.005955   0.018791  -0.317   0.7513  </w:t>
-      </w:r>
-      <w:r>
-        <w:br w:type="textWrapping"/>
-      </w:r>
-      <w:r>
-        <w:rPr>
-          <w:rStyle w:val="VerbatimChar"/>
-        </w:rPr>
-        <w:t xml:space="preserve">## ---</w:t>
-      </w:r>
-      <w:r>
-        <w:br w:type="textWrapping"/>
-      </w:r>
-      <w:r>
-        <w:rPr>
-          <w:rStyle w:val="VerbatimChar"/>
-        </w:rPr>
-        <w:t xml:space="preserve">## Signif. codes:  0 '***' 0.001 '**' 0.01 '*' 0.05 '.' 0.1 ' ' 1 </w:t>
-      </w:r>
-      <w:r>
-        <w:br w:type="textWrapping"/>
-      </w:r>
-      <w:r>
-        <w:rPr>
-          <w:rStyle w:val="VerbatimChar"/>
-        </w:rPr>
-        <w:t xml:space="preserve">## </w:t>
-      </w:r>
-      <w:r>
-        <w:br w:type="textWrapping"/>
-      </w:r>
-      <w:r>
-        <w:rPr>
-          <w:rStyle w:val="VerbatimChar"/>
-        </w:rPr>
-        <w:t xml:space="preserve">## Theta = 3.6301 </w:t>
-      </w:r>
-      <w:r>
-        <w:br w:type="textWrapping"/>
-      </w:r>
-      <w:r>
-        <w:rPr>
-          <w:rStyle w:val="VerbatimChar"/>
-        </w:rPr>
-        <w:t xml:space="preserve">## Number of iterations in BFGS optimization: 1 </w:t>
-      </w:r>
-      <w:r>
-        <w:br w:type="textWrapping"/>
-      </w:r>
-      <w:r>
-        <w:rPr>
-          <w:rStyle w:val="VerbatimChar"/>
-        </w:rPr>
-        <w:t xml:space="preserve">## Log-likelihood: -85.29 on 13 Df</w:t>
-      </w:r>
-    </w:p>
-    <w:p>
-      <w:pPr>
-        <w:pStyle w:val="SourceCode"/>
-      </w:pPr>
-      <w:r>
-        <w:rPr>
-          <w:rStyle w:val="KeywordTok"/>
-        </w:rPr>
-        <w:t xml:space="preserve">AICc</w:t>
-      </w:r>
-      <w:r>
-        <w:rPr>
-          <w:rStyle w:val="NormalTok"/>
-        </w:rPr>
-        <w:t xml:space="preserve">(mod6)</w:t>
-      </w:r>
-    </w:p>
-    <w:p>
-      <w:pPr>
-        <w:pStyle w:val="SourceCode"/>
-      </w:pPr>
-      <w:r>
-        <w:rPr>
-          <w:rStyle w:val="VerbatimChar"/>
-        </w:rPr>
-        <w:t xml:space="preserve">## [1] 206.4245</w:t>
-      </w:r>
-    </w:p>
-    <w:p>
-      <w:pPr>
-        <w:pStyle w:val="SourceCode"/>
-      </w:pPr>
-      <w:r>
-        <w:rPr>
-          <w:rStyle w:val="NormalTok"/>
-        </w:rPr>
-        <w:t xml:space="preserve">mod7 &lt;-</w:t>
-      </w:r>
-      <w:r>
-        <w:rPr>
-          <w:rStyle w:val="StringTok"/>
-        </w:rPr>
-        <w:t xml:space="preserve"> </w:t>
-      </w:r>
-      <w:r>
-        <w:rPr>
-          <w:rStyle w:val="KeywordTok"/>
-        </w:rPr>
-        <w:t xml:space="preserve">zeroinfl</w:t>
-      </w:r>
-      <w:r>
-        <w:rPr>
-          <w:rStyle w:val="NormalTok"/>
-        </w:rPr>
-        <w:t xml:space="preserve">(LSRD ~</w:t>
-      </w:r>
-      <w:r>
-        <w:rPr>
-          <w:rStyle w:val="StringTok"/>
-        </w:rPr>
-        <w:t xml:space="preserve"> </w:t>
-      </w:r>
-      <w:r>
-        <w:rPr>
-          <w:rStyle w:val="NormalTok"/>
-        </w:rPr>
-        <w:t xml:space="preserve">canopy_PC1 +</w:t>
-      </w:r>
-      <w:r>
-        <w:rPr>
-          <w:rStyle w:val="StringTok"/>
-        </w:rPr>
-        <w:t xml:space="preserve"> </w:t>
-      </w:r>
-      <w:r>
-        <w:rPr>
-          <w:rStyle w:val="NormalTok"/>
-        </w:rPr>
-        <w:t xml:space="preserve">canopy_PC2,</w:t>
-      </w:r>
-      <w:r>
-        <w:br w:type="textWrapping"/>
-      </w:r>
-      <w:r>
-        <w:rPr>
-          <w:rStyle w:val="NormalTok"/>
-        </w:rPr>
-        <w:t xml:space="preserve"> </w:t>
-      </w:r>
-      <w:r>
-        <w:rPr>
-          <w:rStyle w:val="NormalTok"/>
-        </w:rPr>
-        <w:t xml:space="preserve"> </w:t>
-      </w:r>
-      <w:r>
-        <w:rPr>
-          <w:rStyle w:val="NormalTok"/>
-        </w:rPr>
-        <w:t xml:space="preserve"> </w:t>
-      </w:r>
-      <w:r>
-        <w:rPr>
-          <w:rStyle w:val="NormalTok"/>
-        </w:rPr>
-        <w:t xml:space="preserve"> </w:t>
-      </w:r>
-      <w:r>
-        <w:rPr>
-          <w:rStyle w:val="NormalTok"/>
-        </w:rPr>
-        <w:t xml:space="preserve"> </w:t>
-      </w:r>
-      <w:r>
-        <w:rPr>
-          <w:rStyle w:val="NormalTok"/>
-        </w:rPr>
-        <w:t xml:space="preserve"> </w:t>
-      </w:r>
-      <w:r>
-        <w:rPr>
-          <w:rStyle w:val="NormalTok"/>
-        </w:rPr>
-        <w:t xml:space="preserve"> </w:t>
-      </w:r>
-      <w:r>
-        <w:rPr>
-          <w:rStyle w:val="NormalTok"/>
-        </w:rPr>
-        <w:t xml:space="preserve"> </w:t>
-      </w:r>
-      <w:r>
-        <w:rPr>
-          <w:rStyle w:val="NormalTok"/>
-        </w:rPr>
-        <w:t xml:space="preserve"> </w:t>
-      </w:r>
-      <w:r>
-        <w:rPr>
-          <w:rStyle w:val="NormalTok"/>
-        </w:rPr>
-        <w:t xml:space="preserve"> </w:t>
-      </w:r>
-      <w:r>
-        <w:rPr>
-          <w:rStyle w:val="NormalTok"/>
-        </w:rPr>
-        <w:t xml:space="preserve"> </w:t>
-      </w:r>
-      <w:r>
-        <w:rPr>
-          <w:rStyle w:val="NormalTok"/>
-        </w:rPr>
-        <w:t xml:space="preserve"> </w:t>
-      </w:r>
-      <w:r>
-        <w:rPr>
-          <w:rStyle w:val="NormalTok"/>
-        </w:rPr>
-        <w:t xml:space="preserve"> </w:t>
-      </w:r>
-      <w:r>
-        <w:rPr>
-          <w:rStyle w:val="NormalTok"/>
-        </w:rPr>
-        <w:t xml:space="preserve"> </w:t>
-      </w:r>
-      <w:r>
-        <w:rPr>
-          <w:rStyle w:val="NormalTok"/>
-        </w:rPr>
-        <w:t xml:space="preserve"> </w:t>
-      </w:r>
-      <w:r>
-        <w:rPr>
-          <w:rStyle w:val="NormalTok"/>
-        </w:rPr>
-        <w:t xml:space="preserve"> </w:t>
-      </w:r>
-      <w:r>
-        <w:rPr>
-          <w:rStyle w:val="NormalTok"/>
-        </w:rPr>
-        <w:t xml:space="preserve"> </w:t>
-      </w:r>
-      <w:r>
-        <w:rPr>
-          <w:rStyle w:val="DataTypeTok"/>
-        </w:rPr>
-        <w:t xml:space="preserve">data =</w:t>
-      </w:r>
-      <w:r>
-        <w:rPr>
-          <w:rStyle w:val="NormalTok"/>
-        </w:rPr>
-        <w:t xml:space="preserve"> </w:t>
-      </w:r>
-      <w:r>
-        <w:rPr>
-          <w:rStyle w:val="NormalTok"/>
-        </w:rPr>
-        <w:t xml:space="preserve">field_dat, </w:t>
-      </w:r>
-      <w:r>
-        <w:rPr>
-          <w:rStyle w:val="DataTypeTok"/>
-        </w:rPr>
-        <w:t xml:space="preserve">dist =</w:t>
-      </w:r>
-      <w:r>
-        <w:rPr>
-          <w:rStyle w:val="NormalTok"/>
-        </w:rPr>
-        <w:t xml:space="preserve"> </w:t>
-      </w:r>
-      <w:r>
-        <w:rPr>
-          <w:rStyle w:val="StringTok"/>
-        </w:rPr>
-        <w:t xml:space="preserve">"negbin"</w:t>
-      </w:r>
-      <w:r>
-        <w:rPr>
-          <w:rStyle w:val="NormalTok"/>
-        </w:rPr>
-        <w:t xml:space="preserve">, </w:t>
-      </w:r>
-      <w:r>
-        <w:rPr>
-          <w:rStyle w:val="DataTypeTok"/>
-        </w:rPr>
-        <w:t xml:space="preserve">EM =</w:t>
-      </w:r>
-      <w:r>
-        <w:rPr>
-          <w:rStyle w:val="NormalTok"/>
-        </w:rPr>
-        <w:t xml:space="preserve"> </w:t>
-      </w:r>
-      <w:r>
-        <w:rPr>
-          <w:rStyle w:val="OtherTok"/>
-        </w:rPr>
-        <w:t xml:space="preserve">TRUE</w:t>
-      </w:r>
-      <w:r>
-        <w:rPr>
-          <w:rStyle w:val="NormalTok"/>
-        </w:rPr>
-        <w:t xml:space="preserve">)</w:t>
-      </w:r>
-      <w:r>
-        <w:br w:type="textWrapping"/>
-      </w:r>
-      <w:r>
-        <w:rPr>
-          <w:rStyle w:val="KeywordTok"/>
-        </w:rPr>
-        <w:t xml:space="preserve">summary</w:t>
-      </w:r>
-      <w:r>
-        <w:rPr>
-          <w:rStyle w:val="NormalTok"/>
-        </w:rPr>
-        <w:t xml:space="preserve">(mod7)</w:t>
-      </w:r>
-    </w:p>
-    <w:p>
-      <w:pPr>
-        <w:pStyle w:val="SourceCode"/>
-      </w:pPr>
-      <w:r>
-        <w:rPr>
-          <w:rStyle w:val="VerbatimChar"/>
-        </w:rPr>
-        <w:t xml:space="preserve">## </w:t>
-      </w:r>
-      <w:r>
-        <w:br w:type="textWrapping"/>
-      </w:r>
-      <w:r>
-        <w:rPr>
-          <w:rStyle w:val="VerbatimChar"/>
-        </w:rPr>
-        <w:t xml:space="preserve">## Call:</w:t>
-      </w:r>
-      <w:r>
-        <w:br w:type="textWrapping"/>
-      </w:r>
-      <w:r>
-        <w:rPr>
-          <w:rStyle w:val="VerbatimChar"/>
-        </w:rPr>
-        <w:t xml:space="preserve">## zeroinfl(formula = LSRD ~ canopy_PC1 + canopy_PC2, data = field_dat, </w:t>
-      </w:r>
-      <w:r>
-        <w:br w:type="textWrapping"/>
-      </w:r>
-      <w:r>
-        <w:rPr>
-          <w:rStyle w:val="VerbatimChar"/>
-        </w:rPr>
-        <w:t xml:space="preserve">##     dist = "negbin", EM = TRUE)</w:t>
-      </w:r>
-      <w:r>
-        <w:br w:type="textWrapping"/>
-      </w:r>
-      <w:r>
-        <w:rPr>
-          <w:rStyle w:val="VerbatimChar"/>
-        </w:rPr>
-        <w:t xml:space="preserve">## </w:t>
-      </w:r>
-      <w:r>
-        <w:br w:type="textWrapping"/>
-      </w:r>
-      <w:r>
-        <w:rPr>
-          <w:rStyle w:val="VerbatimChar"/>
-        </w:rPr>
-        <w:t xml:space="preserve">## Pearson residuals:</w:t>
-      </w:r>
-      <w:r>
-        <w:br w:type="textWrapping"/>
-      </w:r>
-      <w:r>
-        <w:rPr>
-          <w:rStyle w:val="VerbatimChar"/>
-        </w:rPr>
-        <w:t xml:space="preserve">##      Min       1Q   Median       3Q      Max </w:t>
-      </w:r>
-      <w:r>
-        <w:br w:type="textWrapping"/>
-      </w:r>
-      <w:r>
-        <w:rPr>
-          <w:rStyle w:val="VerbatimChar"/>
-        </w:rPr>
-        <w:t xml:space="preserve">## -0.89806 -0.49176 -0.43808  0.06446  4.07677 </w:t>
-      </w:r>
-      <w:r>
-        <w:br w:type="textWrapping"/>
-      </w:r>
-      <w:r>
-        <w:rPr>
-          <w:rStyle w:val="VerbatimChar"/>
-        </w:rPr>
-        <w:t xml:space="preserve">## </w:t>
-      </w:r>
-      <w:r>
-        <w:br w:type="textWrapping"/>
-      </w:r>
-      <w:r>
-        <w:rPr>
-          <w:rStyle w:val="VerbatimChar"/>
-        </w:rPr>
-        <w:t xml:space="preserve">## Count model coefficients (negbin with log link):</w:t>
-      </w:r>
-      <w:r>
-        <w:br w:type="textWrapping"/>
-      </w:r>
-      <w:r>
-        <w:rPr>
-          <w:rStyle w:val="VerbatimChar"/>
-        </w:rPr>
-        <w:t xml:space="preserve">##             Estimate Std. Error z value Pr(&gt;|z|)    </w:t>
-      </w:r>
-      <w:r>
-        <w:br w:type="textWrapping"/>
-      </w:r>
-      <w:r>
-        <w:rPr>
-          <w:rStyle w:val="VerbatimChar"/>
-        </w:rPr>
-        <w:t xml:space="preserve">## (Intercept)  2.51377    0.20660  12.167   &lt;2e-16 ***</w:t>
-      </w:r>
-      <w:r>
-        <w:br w:type="textWrapping"/>
-      </w:r>
-      <w:r>
-        <w:rPr>
-          <w:rStyle w:val="VerbatimChar"/>
-        </w:rPr>
-        <w:t xml:space="preserve">## canopy_PC1   0.05193    0.16119   0.322    0.747    </w:t>
-      </w:r>
-      <w:r>
-        <w:br w:type="textWrapping"/>
-      </w:r>
-      <w:r>
-        <w:rPr>
-          <w:rStyle w:val="VerbatimChar"/>
-        </w:rPr>
-        <w:t xml:space="preserve">## canopy_PC2  -0.22785    0.26388  -0.863    0.388    </w:t>
-      </w:r>
-      <w:r>
-        <w:br w:type="textWrapping"/>
-      </w:r>
-      <w:r>
-        <w:rPr>
-          <w:rStyle w:val="VerbatimChar"/>
-        </w:rPr>
-        <w:t xml:space="preserve">## Log(theta)   0.67557    0.46908   1.440    0.150    </w:t>
-      </w:r>
-      <w:r>
-        <w:br w:type="textWrapping"/>
-      </w:r>
-      <w:r>
-        <w:rPr>
-          <w:rStyle w:val="VerbatimChar"/>
-        </w:rPr>
-        <w:t xml:space="preserve">## </w:t>
-      </w:r>
-      <w:r>
-        <w:br w:type="textWrapping"/>
-      </w:r>
-      <w:r>
-        <w:rPr>
-          <w:rStyle w:val="VerbatimChar"/>
-        </w:rPr>
-        <w:t xml:space="preserve">## Zero-inflation model coefficients (binomial with logit link):</w:t>
-      </w:r>
-      <w:r>
-        <w:br w:type="textWrapping"/>
-      </w:r>
-      <w:r>
-        <w:rPr>
-          <w:rStyle w:val="VerbatimChar"/>
-        </w:rPr>
-        <w:t xml:space="preserve">##             Estimate Std. Error z value Pr(&gt;|z|)  </w:t>
-      </w:r>
-      <w:r>
-        <w:br w:type="textWrapping"/>
-      </w:r>
-      <w:r>
-        <w:rPr>
-          <w:rStyle w:val="VerbatimChar"/>
-        </w:rPr>
-        <w:t xml:space="preserve">## (Intercept)   0.7113     0.3225   2.205   0.0274 *</w:t>
-      </w:r>
-      <w:r>
-        <w:br w:type="textWrapping"/>
-      </w:r>
-      <w:r>
-        <w:rPr>
-          <w:rStyle w:val="VerbatimChar"/>
-        </w:rPr>
-        <w:t xml:space="preserve">## canopy_PC1    0.3476     0.2404   1.445   0.1483  </w:t>
-      </w:r>
-      <w:r>
-        <w:br w:type="textWrapping"/>
-      </w:r>
-      <w:r>
-        <w:rPr>
-          <w:rStyle w:val="VerbatimChar"/>
-        </w:rPr>
-        <w:t xml:space="preserve">## canopy_PC2    0.5204     0.3185   1.634   0.1023  </w:t>
-      </w:r>
-      <w:r>
-        <w:br w:type="textWrapping"/>
-      </w:r>
-      <w:r>
-        <w:rPr>
-          <w:rStyle w:val="VerbatimChar"/>
-        </w:rPr>
-        <w:t xml:space="preserve">## ---</w:t>
-      </w:r>
-      <w:r>
-        <w:br w:type="textWrapping"/>
-      </w:r>
-      <w:r>
-        <w:rPr>
-          <w:rStyle w:val="VerbatimChar"/>
-        </w:rPr>
-        <w:t xml:space="preserve">## Signif. codes:  0 '***' 0.001 '**' 0.01 '*' 0.05 '.' 0.1 ' ' 1 </w:t>
-      </w:r>
-      <w:r>
-        <w:br w:type="textWrapping"/>
-      </w:r>
-      <w:r>
-        <w:rPr>
-          <w:rStyle w:val="VerbatimChar"/>
-        </w:rPr>
-        <w:t xml:space="preserve">## </w:t>
-      </w:r>
-      <w:r>
-        <w:br w:type="textWrapping"/>
-      </w:r>
-      <w:r>
-        <w:rPr>
-          <w:rStyle w:val="VerbatimChar"/>
-        </w:rPr>
-        <w:t xml:space="preserve">## Theta = 1.9652 </w:t>
-      </w:r>
-      <w:r>
-        <w:br w:type="textWrapping"/>
-      </w:r>
-      <w:r>
-        <w:rPr>
-          <w:rStyle w:val="VerbatimChar"/>
-        </w:rPr>
-        <w:t xml:space="preserve">## Number of iterations in BFGS optimization: 1 </w:t>
-      </w:r>
-      <w:r>
-        <w:br w:type="textWrapping"/>
-      </w:r>
-      <w:r>
-        <w:rPr>
-          <w:rStyle w:val="VerbatimChar"/>
-        </w:rPr>
-        <w:t xml:space="preserve">## Log-likelihood: -89.28 on 7 Df</w:t>
-      </w:r>
-    </w:p>
-    <w:p>
-      <w:pPr>
-        <w:pStyle w:val="SourceCode"/>
-      </w:pPr>
       <w:r>
         <w:rPr>
           <w:rStyle w:val="KeywordTok"/>
@@ -2628,7 +2113,7 @@
     </w:lvl>
   </w:abstractNum>
   <w:abstractNum w:abstractNumId="990">
-    <w:nsid w:val="424b90e2"/>
+    <w:nsid w:val="749a032e"/>
     <w:multiLevelType w:val="multilevel"/>
     <w:lvl w:ilvl="0">
       <w:numFmt w:val="bullet"/>

</xml_diff>

<commit_message>
Finalize (v0.1) the Rmd supporting analyses.
</commit_message>
<xml_diff>
--- a/results/supporting_analyses.docx
+++ b/results/supporting_analyses.docx
@@ -248,6 +248,60 @@
           <w:rStyle w:val="StringTok"/>
         </w:rPr>
         <w:t xml:space="preserve">"../data/field_dat.Rdata"</w:t>
+      </w:r>
+      <w:r>
+        <w:rPr>
+          <w:rStyle w:val="NormalTok"/>
+        </w:rPr>
+        <w:t xml:space="preserve">)</w:t>
+      </w:r>
+      <w:r>
+        <w:br w:type="textWrapping"/>
+      </w:r>
+      <w:r>
+        <w:rPr>
+          <w:rStyle w:val="KeywordTok"/>
+        </w:rPr>
+        <w:t xml:space="preserve">load</w:t>
+      </w:r>
+      <w:r>
+        <w:rPr>
+          <w:rStyle w:val="NormalTok"/>
+        </w:rPr>
+        <w:t xml:space="preserve">(</w:t>
+      </w:r>
+      <w:r>
+        <w:rPr>
+          <w:rStyle w:val="StringTok"/>
+        </w:rPr>
+        <w:t xml:space="preserve">"../data/crit_dat.Rdata"</w:t>
+      </w:r>
+      <w:r>
+        <w:rPr>
+          <w:rStyle w:val="NormalTok"/>
+        </w:rPr>
+        <w:t xml:space="preserve">)</w:t>
+      </w:r>
+      <w:r>
+        <w:br w:type="textWrapping"/>
+      </w:r>
+      <w:r>
+        <w:rPr>
+          <w:rStyle w:val="KeywordTok"/>
+        </w:rPr>
+        <w:t xml:space="preserve">load</w:t>
+      </w:r>
+      <w:r>
+        <w:rPr>
+          <w:rStyle w:val="NormalTok"/>
+        </w:rPr>
+        <w:t xml:space="preserve">(</w:t>
+      </w:r>
+      <w:r>
+        <w:rPr>
+          <w:rStyle w:val="StringTok"/>
+        </w:rPr>
+        <w:t xml:space="preserve">"../data/resil_dat.Rdata"</w:t>
       </w:r>
       <w:r>
         <w:rPr>
@@ -1898,6 +1952,1776 @@
         <w:t xml:space="preserve">It's not clear why the density-distance-moisture relationship is not transitive, but that's what the data suggest.</w:t>
       </w:r>
     </w:p>
+    <w:p>
+      <w:r>
+        <w:pict>
+          <v:rect style="width:0;height:1.5pt" o:hralign="center" o:hrstd="t" o:hr="t"/>
+        </w:pict>
+      </w:r>
+    </w:p>
+    <w:p>
+      <w:pPr>
+        <w:pStyle w:val="Heading1"/>
+      </w:pPr>
+      <w:bookmarkStart w:id="33" w:name="lilaeopsis-drought-resistance-and-resilience"/>
+      <w:bookmarkEnd w:id="33"/>
+      <w:r>
+        <w:rPr>
+          <w:i/>
+        </w:rPr>
+        <w:t xml:space="preserve">Lilaeopsis</w:t>
+      </w:r>
+      <w:r>
+        <w:t xml:space="preserve"> </w:t>
+      </w:r>
+      <w:r>
+        <w:t xml:space="preserve">drought resistance and resilience</w:t>
+      </w:r>
+    </w:p>
+    <w:p>
+      <w:pPr>
+        <w:pStyle w:val="Heading2"/>
+      </w:pPr>
+      <w:bookmarkStart w:id="34" w:name="experimental-leaf-densities"/>
+      <w:bookmarkEnd w:id="34"/>
+      <w:r>
+        <w:t xml:space="preserve">Experimental leaf densities</w:t>
+      </w:r>
+    </w:p>
+    <w:p>
+      <w:pPr>
+        <w:pStyle w:val="FirstParagraph"/>
+      </w:pPr>
+      <w:r>
+        <w:t xml:space="preserve">We tested if the leaf density treatment of the resistance and resilience experiments was significantly different.</w:t>
+      </w:r>
+    </w:p>
+    <w:p>
+      <w:pPr>
+        <w:pStyle w:val="SourceCode"/>
+      </w:pPr>
+      <w:r>
+        <w:rPr>
+          <w:rStyle w:val="KeywordTok"/>
+        </w:rPr>
+        <w:t xml:space="preserve">t.test</w:t>
+      </w:r>
+      <w:r>
+        <w:rPr>
+          <w:rStyle w:val="NormalTok"/>
+        </w:rPr>
+        <w:t xml:space="preserve">(Leaf_count ~</w:t>
+      </w:r>
+      <w:r>
+        <w:rPr>
+          <w:rStyle w:val="StringTok"/>
+        </w:rPr>
+        <w:t xml:space="preserve"> </w:t>
+      </w:r>
+      <w:r>
+        <w:rPr>
+          <w:rStyle w:val="NormalTok"/>
+        </w:rPr>
+        <w:t xml:space="preserve">Density, </w:t>
+      </w:r>
+      <w:r>
+        <w:rPr>
+          <w:rStyle w:val="DataTypeTok"/>
+        </w:rPr>
+        <w:t xml:space="preserve">data =</w:t>
+      </w:r>
+      <w:r>
+        <w:rPr>
+          <w:rStyle w:val="NormalTok"/>
+        </w:rPr>
+        <w:t xml:space="preserve"> </w:t>
+      </w:r>
+      <w:r>
+        <w:rPr>
+          <w:rStyle w:val="NormalTok"/>
+        </w:rPr>
+        <w:t xml:space="preserve">dens_dat)</w:t>
+      </w:r>
+    </w:p>
+    <w:p>
+      <w:pPr>
+        <w:pStyle w:val="SourceCode"/>
+      </w:pPr>
+      <w:r>
+        <w:rPr>
+          <w:rStyle w:val="VerbatimChar"/>
+        </w:rPr>
+        <w:t xml:space="preserve">## </w:t>
+      </w:r>
+      <w:r>
+        <w:br w:type="textWrapping"/>
+      </w:r>
+      <w:r>
+        <w:rPr>
+          <w:rStyle w:val="VerbatimChar"/>
+        </w:rPr>
+        <w:t xml:space="preserve">##  Welch Two Sample t-test</w:t>
+      </w:r>
+      <w:r>
+        <w:br w:type="textWrapping"/>
+      </w:r>
+      <w:r>
+        <w:rPr>
+          <w:rStyle w:val="VerbatimChar"/>
+        </w:rPr>
+        <w:t xml:space="preserve">## </w:t>
+      </w:r>
+      <w:r>
+        <w:br w:type="textWrapping"/>
+      </w:r>
+      <w:r>
+        <w:rPr>
+          <w:rStyle w:val="VerbatimChar"/>
+        </w:rPr>
+        <w:t xml:space="preserve">## data:  Leaf_count by Density</w:t>
+      </w:r>
+      <w:r>
+        <w:br w:type="textWrapping"/>
+      </w:r>
+      <w:r>
+        <w:rPr>
+          <w:rStyle w:val="VerbatimChar"/>
+        </w:rPr>
+        <w:t xml:space="preserve">## t = 8.1996, df = 10.685, p-value = 6.227e-06</w:t>
+      </w:r>
+      <w:r>
+        <w:br w:type="textWrapping"/>
+      </w:r>
+      <w:r>
+        <w:rPr>
+          <w:rStyle w:val="VerbatimChar"/>
+        </w:rPr>
+        <w:t xml:space="preserve">## alternative hypothesis: true difference in means is not equal to 0</w:t>
+      </w:r>
+      <w:r>
+        <w:br w:type="textWrapping"/>
+      </w:r>
+      <w:r>
+        <w:rPr>
+          <w:rStyle w:val="VerbatimChar"/>
+        </w:rPr>
+        <w:t xml:space="preserve">## 95 percent confidence interval:</w:t>
+      </w:r>
+      <w:r>
+        <w:br w:type="textWrapping"/>
+      </w:r>
+      <w:r>
+        <w:rPr>
+          <w:rStyle w:val="VerbatimChar"/>
+        </w:rPr>
+        <w:t xml:space="preserve">##  108.0251 187.6892</w:t>
+      </w:r>
+      <w:r>
+        <w:br w:type="textWrapping"/>
+      </w:r>
+      <w:r>
+        <w:rPr>
+          <w:rStyle w:val="VerbatimChar"/>
+        </w:rPr>
+        <w:t xml:space="preserve">## sample estimates:</w:t>
+      </w:r>
+      <w:r>
+        <w:br w:type="textWrapping"/>
+      </w:r>
+      <w:r>
+        <w:rPr>
+          <w:rStyle w:val="VerbatimChar"/>
+        </w:rPr>
+        <w:t xml:space="preserve">## mean in group High  mean in group Low </w:t>
+      </w:r>
+      <w:r>
+        <w:br w:type="textWrapping"/>
+      </w:r>
+      <w:r>
+        <w:rPr>
+          <w:rStyle w:val="VerbatimChar"/>
+        </w:rPr>
+        <w:t xml:space="preserve">##          201.00000           53.14286</w:t>
+      </w:r>
+    </w:p>
+    <w:p>
+      <w:pPr>
+        <w:pStyle w:val="FigureWithCaption"/>
+      </w:pPr>
+      <w:r>
+        <w:drawing>
+          <wp:inline>
+            <wp:extent cx="5486400" cy="5486400"/>
+            <wp:effectExtent b="0" l="0" r="0" t="0"/>
+            <wp:docPr descr="" id="1" name="Picture"/>
+            <a:graphic>
+              <a:graphicData uri="http://schemas.openxmlformats.org/drawingml/2006/picture">
+                <pic:pic>
+                  <pic:nvPicPr>
+                    <pic:cNvPr descr="/Users/jacobmalcom/Repos/LilaeopsisDrought/results/supporting_analyses_files/figure-docx/fig-6-1.png" id="0" name="Picture"/>
+                    <pic:cNvPicPr>
+                      <a:picLocks noChangeArrowheads="1" noChangeAspect="1"/>
+                    </pic:cNvPicPr>
+                  </pic:nvPicPr>
+                  <pic:blipFill>
+                    <a:blip r:embed="rId35"/>
+                    <a:stretch>
+                      <a:fillRect/>
+                    </a:stretch>
+                  </pic:blipFill>
+                  <pic:spPr bwMode="auto">
+                    <a:xfrm>
+                      <a:off x="0" y="0"/>
+                      <a:ext cx="5486400" cy="5486400"/>
+                    </a:xfrm>
+                    <a:prstGeom prst="rect">
+                      <a:avLst/>
+                    </a:prstGeom>
+                    <a:noFill/>
+                    <a:ln w="9525">
+                      <a:noFill/>
+                      <a:headEnd/>
+                      <a:tailEnd/>
+                    </a:ln>
+                  </pic:spPr>
+                </pic:pic>
+              </a:graphicData>
+            </a:graphic>
+          </wp:inline>
+        </w:drawing>
+      </w:r>
+    </w:p>
+    <w:p>
+      <w:pPr>
+        <w:pStyle w:val="ImageCaption"/>
+      </w:pPr>
+      <w:r>
+        <w:rPr>
+          <w:b/>
+        </w:rPr>
+        <w:t xml:space="preserve">As expected, the density of</w:t>
+      </w:r>
+      <w:r>
+        <w:rPr>
+          <w:b/>
+        </w:rPr>
+        <w:t xml:space="preserve"> </w:t>
+      </w:r>
+      <w:r>
+        <w:rPr>
+          <w:i/>
+          <w:b/>
+        </w:rPr>
+        <w:t xml:space="preserve">Lilaeopsis</w:t>
+      </w:r>
+      <w:r>
+        <w:rPr>
+          <w:b/>
+        </w:rPr>
+        <w:t xml:space="preserve"> </w:t>
+      </w:r>
+      <w:r>
+        <w:rPr>
+          <w:b/>
+        </w:rPr>
+        <w:t xml:space="preserve">leaves was higher for the</w:t>
+      </w:r>
+      <w:r>
+        <w:rPr>
+          <w:b/>
+        </w:rPr>
+        <w:t xml:space="preserve"> </w:t>
+      </w:r>
+      <w:r>
+        <w:rPr>
+          <w:i/>
+          <w:b/>
+        </w:rPr>
+        <w:t xml:space="preserve">high</w:t>
+      </w:r>
+      <w:r>
+        <w:rPr>
+          <w:b/>
+        </w:rPr>
+        <w:t xml:space="preserve"> </w:t>
+      </w:r>
+      <w:r>
+        <w:rPr>
+          <w:b/>
+        </w:rPr>
+        <w:t xml:space="preserve">treatment than for the the</w:t>
+      </w:r>
+      <w:r>
+        <w:rPr>
+          <w:b/>
+        </w:rPr>
+        <w:t xml:space="preserve"> </w:t>
+      </w:r>
+      <w:r>
+        <w:rPr>
+          <w:i/>
+          <w:b/>
+        </w:rPr>
+        <w:t xml:space="preserve">low</w:t>
+      </w:r>
+      <w:r>
+        <w:rPr>
+          <w:b/>
+        </w:rPr>
+        <w:t xml:space="preserve"> </w:t>
+      </w:r>
+      <w:r>
+        <w:rPr>
+          <w:b/>
+        </w:rPr>
+        <w:t xml:space="preserve">treatment.</w:t>
+      </w:r>
+    </w:p>
+    <w:p>
+      <w:pPr>
+        <w:pStyle w:val="Heading2"/>
+      </w:pPr>
+      <w:bookmarkStart w:id="36" w:name="resistance-and-resilence-models"/>
+      <w:bookmarkEnd w:id="36"/>
+      <w:r>
+        <w:t xml:space="preserve">Resistance and resilence models</w:t>
+      </w:r>
+    </w:p>
+    <w:p>
+      <w:pPr>
+        <w:pStyle w:val="FirstParagraph"/>
+      </w:pPr>
+      <w:r>
+        <w:t xml:space="preserve">For both the resistance and the resilience experiment data we evaluated additive and interaction models, and used Akaike's Information Criterion to select the best-supported model.</w:t>
+      </w:r>
+    </w:p>
+    <w:p>
+      <w:pPr>
+        <w:pStyle w:val="SourceCode"/>
+      </w:pPr>
+      <w:r>
+        <w:rPr>
+          <w:rStyle w:val="CommentTok"/>
+        </w:rPr>
+        <w:t xml:space="preserve"># Days-to-critical analysis:</w:t>
+      </w:r>
+      <w:r>
+        <w:br w:type="textWrapping"/>
+      </w:r>
+      <w:r>
+        <w:rPr>
+          <w:rStyle w:val="NormalTok"/>
+        </w:rPr>
+        <w:t xml:space="preserve">mod1 &lt;-</w:t>
+      </w:r>
+      <w:r>
+        <w:rPr>
+          <w:rStyle w:val="StringTok"/>
+        </w:rPr>
+        <w:t xml:space="preserve"> </w:t>
+      </w:r>
+      <w:r>
+        <w:rPr>
+          <w:rStyle w:val="KeywordTok"/>
+        </w:rPr>
+        <w:t xml:space="preserve">lm</w:t>
+      </w:r>
+      <w:r>
+        <w:rPr>
+          <w:rStyle w:val="NormalTok"/>
+        </w:rPr>
+        <w:t xml:space="preserve">(Days_to_Crit ~</w:t>
+      </w:r>
+      <w:r>
+        <w:rPr>
+          <w:rStyle w:val="StringTok"/>
+        </w:rPr>
+        <w:t xml:space="preserve"> </w:t>
+      </w:r>
+      <w:r>
+        <w:rPr>
+          <w:rStyle w:val="NormalTok"/>
+        </w:rPr>
+        <w:t xml:space="preserve">Treat +</w:t>
+      </w:r>
+      <w:r>
+        <w:rPr>
+          <w:rStyle w:val="StringTok"/>
+        </w:rPr>
+        <w:t xml:space="preserve"> </w:t>
+      </w:r>
+      <w:r>
+        <w:rPr>
+          <w:rStyle w:val="NormalTok"/>
+        </w:rPr>
+        <w:t xml:space="preserve">Density, </w:t>
+      </w:r>
+      <w:r>
+        <w:rPr>
+          <w:rStyle w:val="DataTypeTok"/>
+        </w:rPr>
+        <w:t xml:space="preserve">data =</w:t>
+      </w:r>
+      <w:r>
+        <w:rPr>
+          <w:rStyle w:val="NormalTok"/>
+        </w:rPr>
+        <w:t xml:space="preserve"> </w:t>
+      </w:r>
+      <w:r>
+        <w:rPr>
+          <w:rStyle w:val="NormalTok"/>
+        </w:rPr>
+        <w:t xml:space="preserve">crit_dat)</w:t>
+      </w:r>
+      <w:r>
+        <w:br w:type="textWrapping"/>
+      </w:r>
+      <w:r>
+        <w:rPr>
+          <w:rStyle w:val="NormalTok"/>
+        </w:rPr>
+        <w:t xml:space="preserve">mod2 &lt;-</w:t>
+      </w:r>
+      <w:r>
+        <w:rPr>
+          <w:rStyle w:val="StringTok"/>
+        </w:rPr>
+        <w:t xml:space="preserve"> </w:t>
+      </w:r>
+      <w:r>
+        <w:rPr>
+          <w:rStyle w:val="KeywordTok"/>
+        </w:rPr>
+        <w:t xml:space="preserve">lm</w:t>
+      </w:r>
+      <w:r>
+        <w:rPr>
+          <w:rStyle w:val="NormalTok"/>
+        </w:rPr>
+        <w:t xml:space="preserve">(Days_to_Crit ~</w:t>
+      </w:r>
+      <w:r>
+        <w:rPr>
+          <w:rStyle w:val="StringTok"/>
+        </w:rPr>
+        <w:t xml:space="preserve"> </w:t>
+      </w:r>
+      <w:r>
+        <w:rPr>
+          <w:rStyle w:val="NormalTok"/>
+        </w:rPr>
+        <w:t xml:space="preserve">Treat *</w:t>
+      </w:r>
+      <w:r>
+        <w:rPr>
+          <w:rStyle w:val="StringTok"/>
+        </w:rPr>
+        <w:t xml:space="preserve"> </w:t>
+      </w:r>
+      <w:r>
+        <w:rPr>
+          <w:rStyle w:val="NormalTok"/>
+        </w:rPr>
+        <w:t xml:space="preserve">Density, </w:t>
+      </w:r>
+      <w:r>
+        <w:rPr>
+          <w:rStyle w:val="DataTypeTok"/>
+        </w:rPr>
+        <w:t xml:space="preserve">data =</w:t>
+      </w:r>
+      <w:r>
+        <w:rPr>
+          <w:rStyle w:val="NormalTok"/>
+        </w:rPr>
+        <w:t xml:space="preserve"> </w:t>
+      </w:r>
+      <w:r>
+        <w:rPr>
+          <w:rStyle w:val="NormalTok"/>
+        </w:rPr>
+        <w:t xml:space="preserve">crit_dat)</w:t>
+      </w:r>
+      <w:r>
+        <w:br w:type="textWrapping"/>
+      </w:r>
+      <w:r>
+        <w:br w:type="textWrapping"/>
+      </w:r>
+      <w:r>
+        <w:rPr>
+          <w:rStyle w:val="NormalTok"/>
+        </w:rPr>
+        <w:t xml:space="preserve">candidates &lt;-</w:t>
+      </w:r>
+      <w:r>
+        <w:rPr>
+          <w:rStyle w:val="StringTok"/>
+        </w:rPr>
+        <w:t xml:space="preserve"> </w:t>
+      </w:r>
+      <w:r>
+        <w:rPr>
+          <w:rStyle w:val="KeywordTok"/>
+        </w:rPr>
+        <w:t xml:space="preserve">list</w:t>
+      </w:r>
+      <w:r>
+        <w:rPr>
+          <w:rStyle w:val="NormalTok"/>
+        </w:rPr>
+        <w:t xml:space="preserve">(mod1, mod2)</w:t>
+      </w:r>
+      <w:r>
+        <w:br w:type="textWrapping"/>
+      </w:r>
+      <w:r>
+        <w:rPr>
+          <w:rStyle w:val="NormalTok"/>
+        </w:rPr>
+        <w:t xml:space="preserve">AICc_table &lt;-</w:t>
+      </w:r>
+      <w:r>
+        <w:rPr>
+          <w:rStyle w:val="StringTok"/>
+        </w:rPr>
+        <w:t xml:space="preserve"> </w:t>
+      </w:r>
+      <w:r>
+        <w:rPr>
+          <w:rStyle w:val="KeywordTok"/>
+        </w:rPr>
+        <w:t xml:space="preserve">aictab</w:t>
+      </w:r>
+      <w:r>
+        <w:rPr>
+          <w:rStyle w:val="NormalTok"/>
+        </w:rPr>
+        <w:t xml:space="preserve">(candidates)</w:t>
+      </w:r>
+    </w:p>
+    <w:p>
+      <w:pPr>
+        <w:pStyle w:val="SourceCode"/>
+      </w:pPr>
+      <w:r>
+        <w:rPr>
+          <w:rStyle w:val="VerbatimChar"/>
+        </w:rPr>
+        <w:t xml:space="preserve">## Warning in aictab.AIClm(candidates): </w:t>
+      </w:r>
+      <w:r>
+        <w:br w:type="textWrapping"/>
+      </w:r>
+      <w:r>
+        <w:rPr>
+          <w:rStyle w:val="VerbatimChar"/>
+        </w:rPr>
+        <w:t xml:space="preserve">## Model names have been supplied automatically in the table</w:t>
+      </w:r>
+    </w:p>
+    <w:p>
+      <w:pPr>
+        <w:pStyle w:val="SourceCode"/>
+      </w:pPr>
+      <w:r>
+        <w:rPr>
+          <w:rStyle w:val="NormalTok"/>
+        </w:rPr>
+        <w:t xml:space="preserve">knitr::</w:t>
+      </w:r>
+      <w:r>
+        <w:rPr>
+          <w:rStyle w:val="KeywordTok"/>
+        </w:rPr>
+        <w:t xml:space="preserve">kable</w:t>
+      </w:r>
+      <w:r>
+        <w:rPr>
+          <w:rStyle w:val="NormalTok"/>
+        </w:rPr>
+        <w:t xml:space="preserve">(</w:t>
+      </w:r>
+      <w:r>
+        <w:rPr>
+          <w:rStyle w:val="KeywordTok"/>
+        </w:rPr>
+        <w:t xml:space="preserve">data.frame</w:t>
+      </w:r>
+      <w:r>
+        <w:rPr>
+          <w:rStyle w:val="NormalTok"/>
+        </w:rPr>
+        <w:t xml:space="preserve">(AICc_table))</w:t>
+      </w:r>
+    </w:p>
+    <w:tbl>
+      <w:tblPr>
+        <w:tblStyle w:val="TableNormal"/>
+        <w:tblW w:type="pct" w:w="0.0"/>
+        <w:tblLook w:firstRow="1"/>
+      </w:tblPr>
+      <w:tblGrid/>
+      <w:tr>
+        <w:trPr>
+          <w:cnfStyle w:firstRow="1"/>
+        </w:trPr>
+        <w:tc>
+          <w:tcPr>
+            <w:tcBorders>
+              <w:bottom w:val="single"/>
+            </w:tcBorders>
+            <w:vAlign w:val="bottom"/>
+          </w:tcPr>
+          <w:p>
+            <w:pPr>
+              <w:pStyle w:val="Compact"/>
+              <w:jc w:val="left"/>
+            </w:pPr>
+            <w:r>
+              <w:t xml:space="preserve">Modnames</w:t>
+            </w:r>
+          </w:p>
+        </w:tc>
+        <w:tc>
+          <w:tcPr>
+            <w:tcBorders>
+              <w:bottom w:val="single"/>
+            </w:tcBorders>
+            <w:vAlign w:val="bottom"/>
+          </w:tcPr>
+          <w:p>
+            <w:pPr>
+              <w:pStyle w:val="Compact"/>
+              <w:jc w:val="right"/>
+            </w:pPr>
+            <w:r>
+              <w:t xml:space="preserve">K</w:t>
+            </w:r>
+          </w:p>
+        </w:tc>
+        <w:tc>
+          <w:tcPr>
+            <w:tcBorders>
+              <w:bottom w:val="single"/>
+            </w:tcBorders>
+            <w:vAlign w:val="bottom"/>
+          </w:tcPr>
+          <w:p>
+            <w:pPr>
+              <w:pStyle w:val="Compact"/>
+              <w:jc w:val="right"/>
+            </w:pPr>
+            <w:r>
+              <w:t xml:space="preserve">AICc</w:t>
+            </w:r>
+          </w:p>
+        </w:tc>
+        <w:tc>
+          <w:tcPr>
+            <w:tcBorders>
+              <w:bottom w:val="single"/>
+            </w:tcBorders>
+            <w:vAlign w:val="bottom"/>
+          </w:tcPr>
+          <w:p>
+            <w:pPr>
+              <w:pStyle w:val="Compact"/>
+              <w:jc w:val="right"/>
+            </w:pPr>
+            <w:r>
+              <w:t xml:space="preserve">Delta_AICc</w:t>
+            </w:r>
+          </w:p>
+        </w:tc>
+        <w:tc>
+          <w:tcPr>
+            <w:tcBorders>
+              <w:bottom w:val="single"/>
+            </w:tcBorders>
+            <w:vAlign w:val="bottom"/>
+          </w:tcPr>
+          <w:p>
+            <w:pPr>
+              <w:pStyle w:val="Compact"/>
+              <w:jc w:val="right"/>
+            </w:pPr>
+            <w:r>
+              <w:t xml:space="preserve">ModelLik</w:t>
+            </w:r>
+          </w:p>
+        </w:tc>
+        <w:tc>
+          <w:tcPr>
+            <w:tcBorders>
+              <w:bottom w:val="single"/>
+            </w:tcBorders>
+            <w:vAlign w:val="bottom"/>
+          </w:tcPr>
+          <w:p>
+            <w:pPr>
+              <w:pStyle w:val="Compact"/>
+              <w:jc w:val="right"/>
+            </w:pPr>
+            <w:r>
+              <w:t xml:space="preserve">AICcWt</w:t>
+            </w:r>
+          </w:p>
+        </w:tc>
+        <w:tc>
+          <w:tcPr>
+            <w:tcBorders>
+              <w:bottom w:val="single"/>
+            </w:tcBorders>
+            <w:vAlign w:val="bottom"/>
+          </w:tcPr>
+          <w:p>
+            <w:pPr>
+              <w:pStyle w:val="Compact"/>
+              <w:jc w:val="right"/>
+            </w:pPr>
+            <w:r>
+              <w:t xml:space="preserve">LL</w:t>
+            </w:r>
+          </w:p>
+        </w:tc>
+        <w:tc>
+          <w:tcPr>
+            <w:tcBorders>
+              <w:bottom w:val="single"/>
+            </w:tcBorders>
+            <w:vAlign w:val="bottom"/>
+          </w:tcPr>
+          <w:p>
+            <w:pPr>
+              <w:pStyle w:val="Compact"/>
+              <w:jc w:val="right"/>
+            </w:pPr>
+            <w:r>
+              <w:t xml:space="preserve">Cum.Wt</w:t>
+            </w:r>
+          </w:p>
+        </w:tc>
+      </w:tr>
+      <w:tr>
+        <w:tc>
+          <w:p>
+            <w:pPr>
+              <w:pStyle w:val="Compact"/>
+              <w:jc w:val="left"/>
+            </w:pPr>
+            <w:r>
+              <w:t xml:space="preserve">Mod1</w:t>
+            </w:r>
+          </w:p>
+        </w:tc>
+        <w:tc>
+          <w:p>
+            <w:pPr>
+              <w:pStyle w:val="Compact"/>
+              <w:jc w:val="right"/>
+            </w:pPr>
+            <w:r>
+              <w:t xml:space="preserve">7</w:t>
+            </w:r>
+          </w:p>
+        </w:tc>
+        <w:tc>
+          <w:p>
+            <w:pPr>
+              <w:pStyle w:val="Compact"/>
+              <w:jc w:val="right"/>
+            </w:pPr>
+            <w:r>
+              <w:t xml:space="preserve">84.96619</w:t>
+            </w:r>
+          </w:p>
+        </w:tc>
+        <w:tc>
+          <w:p>
+            <w:pPr>
+              <w:pStyle w:val="Compact"/>
+              <w:jc w:val="right"/>
+            </w:pPr>
+            <w:r>
+              <w:t xml:space="preserve">0.000000</w:t>
+            </w:r>
+          </w:p>
+        </w:tc>
+        <w:tc>
+          <w:p>
+            <w:pPr>
+              <w:pStyle w:val="Compact"/>
+              <w:jc w:val="right"/>
+            </w:pPr>
+            <w:r>
+              <w:t xml:space="preserve">1.0000000</w:t>
+            </w:r>
+          </w:p>
+        </w:tc>
+        <w:tc>
+          <w:p>
+            <w:pPr>
+              <w:pStyle w:val="Compact"/>
+              <w:jc w:val="right"/>
+            </w:pPr>
+            <w:r>
+              <w:t xml:space="preserve">0.9057526</w:t>
+            </w:r>
+          </w:p>
+        </w:tc>
+        <w:tc>
+          <w:p>
+            <w:pPr>
+              <w:pStyle w:val="Compact"/>
+              <w:jc w:val="right"/>
+            </w:pPr>
+            <w:r>
+              <w:t xml:space="preserve">-33.73310</w:t>
+            </w:r>
+          </w:p>
+        </w:tc>
+        <w:tc>
+          <w:p>
+            <w:pPr>
+              <w:pStyle w:val="Compact"/>
+              <w:jc w:val="right"/>
+            </w:pPr>
+            <w:r>
+              <w:t xml:space="preserve">0.9057526</w:t>
+            </w:r>
+          </w:p>
+        </w:tc>
+      </w:tr>
+      <w:tr>
+        <w:tc>
+          <w:p>
+            <w:pPr>
+              <w:pStyle w:val="Compact"/>
+              <w:jc w:val="left"/>
+            </w:pPr>
+            <w:r>
+              <w:t xml:space="preserve">Mod2</w:t>
+            </w:r>
+          </w:p>
+        </w:tc>
+        <w:tc>
+          <w:p>
+            <w:pPr>
+              <w:pStyle w:val="Compact"/>
+              <w:jc w:val="right"/>
+            </w:pPr>
+            <w:r>
+              <w:t xml:space="preserve">11</w:t>
+            </w:r>
+          </w:p>
+        </w:tc>
+        <w:tc>
+          <w:p>
+            <w:pPr>
+              <w:pStyle w:val="Compact"/>
+              <w:jc w:val="right"/>
+            </w:pPr>
+            <w:r>
+              <w:t xml:space="preserve">89.49188</w:t>
+            </w:r>
+          </w:p>
+        </w:tc>
+        <w:tc>
+          <w:p>
+            <w:pPr>
+              <w:pStyle w:val="Compact"/>
+              <w:jc w:val="right"/>
+            </w:pPr>
+            <w:r>
+              <w:t xml:space="preserve">4.525686</w:t>
+            </w:r>
+          </w:p>
+        </w:tc>
+        <w:tc>
+          <w:p>
+            <w:pPr>
+              <w:pStyle w:val="Compact"/>
+              <w:jc w:val="right"/>
+            </w:pPr>
+            <w:r>
+              <w:t xml:space="preserve">0.1040542</w:t>
+            </w:r>
+          </w:p>
+        </w:tc>
+        <w:tc>
+          <w:p>
+            <w:pPr>
+              <w:pStyle w:val="Compact"/>
+              <w:jc w:val="right"/>
+            </w:pPr>
+            <w:r>
+              <w:t xml:space="preserve">0.0942474</w:t>
+            </w:r>
+          </w:p>
+        </w:tc>
+        <w:tc>
+          <w:p>
+            <w:pPr>
+              <w:pStyle w:val="Compact"/>
+              <w:jc w:val="right"/>
+            </w:pPr>
+            <w:r>
+              <w:t xml:space="preserve">-29.03165</w:t>
+            </w:r>
+          </w:p>
+        </w:tc>
+        <w:tc>
+          <w:p>
+            <w:pPr>
+              <w:pStyle w:val="Compact"/>
+              <w:jc w:val="right"/>
+            </w:pPr>
+            <w:r>
+              <w:t xml:space="preserve">1.0000000</w:t>
+            </w:r>
+          </w:p>
+        </w:tc>
+      </w:tr>
+    </w:tbl>
+    <w:p>
+      <w:pPr>
+        <w:pStyle w:val="SourceCode"/>
+      </w:pPr>
+      <w:r>
+        <w:rPr>
+          <w:rStyle w:val="CommentTok"/>
+        </w:rPr>
+        <w:t xml:space="preserve"># Drought resilience analysis:</w:t>
+      </w:r>
+      <w:r>
+        <w:br w:type="textWrapping"/>
+      </w:r>
+      <w:r>
+        <w:rPr>
+          <w:rStyle w:val="NormalTok"/>
+        </w:rPr>
+        <w:t xml:space="preserve">mod1 &lt;-</w:t>
+      </w:r>
+      <w:r>
+        <w:rPr>
+          <w:rStyle w:val="StringTok"/>
+        </w:rPr>
+        <w:t xml:space="preserve"> </w:t>
+      </w:r>
+      <w:r>
+        <w:rPr>
+          <w:rStyle w:val="KeywordTok"/>
+        </w:rPr>
+        <w:t xml:space="preserve">lm</w:t>
+      </w:r>
+      <w:r>
+        <w:rPr>
+          <w:rStyle w:val="NormalTok"/>
+        </w:rPr>
+        <w:t xml:space="preserve">(Condition ~</w:t>
+      </w:r>
+      <w:r>
+        <w:rPr>
+          <w:rStyle w:val="StringTok"/>
+        </w:rPr>
+        <w:t xml:space="preserve"> </w:t>
+      </w:r>
+      <w:r>
+        <w:rPr>
+          <w:rStyle w:val="NormalTok"/>
+        </w:rPr>
+        <w:t xml:space="preserve">Density +</w:t>
+      </w:r>
+      <w:r>
+        <w:rPr>
+          <w:rStyle w:val="StringTok"/>
+        </w:rPr>
+        <w:t xml:space="preserve"> </w:t>
+      </w:r>
+      <w:r>
+        <w:rPr>
+          <w:rStyle w:val="NormalTok"/>
+        </w:rPr>
+        <w:t xml:space="preserve">Treat +</w:t>
+      </w:r>
+      <w:r>
+        <w:rPr>
+          <w:rStyle w:val="StringTok"/>
+        </w:rPr>
+        <w:t xml:space="preserve"> </w:t>
+      </w:r>
+      <w:r>
+        <w:rPr>
+          <w:rStyle w:val="NormalTok"/>
+        </w:rPr>
+        <w:t xml:space="preserve">Day, </w:t>
+      </w:r>
+      <w:r>
+        <w:rPr>
+          <w:rStyle w:val="DataTypeTok"/>
+        </w:rPr>
+        <w:t xml:space="preserve">data =</w:t>
+      </w:r>
+      <w:r>
+        <w:rPr>
+          <w:rStyle w:val="NormalTok"/>
+        </w:rPr>
+        <w:t xml:space="preserve"> </w:t>
+      </w:r>
+      <w:r>
+        <w:rPr>
+          <w:rStyle w:val="NormalTok"/>
+        </w:rPr>
+        <w:t xml:space="preserve">resil_dat)</w:t>
+      </w:r>
+      <w:r>
+        <w:br w:type="textWrapping"/>
+      </w:r>
+      <w:r>
+        <w:rPr>
+          <w:rStyle w:val="NormalTok"/>
+        </w:rPr>
+        <w:t xml:space="preserve">mod2 &lt;-</w:t>
+      </w:r>
+      <w:r>
+        <w:rPr>
+          <w:rStyle w:val="StringTok"/>
+        </w:rPr>
+        <w:t xml:space="preserve"> </w:t>
+      </w:r>
+      <w:r>
+        <w:rPr>
+          <w:rStyle w:val="KeywordTok"/>
+        </w:rPr>
+        <w:t xml:space="preserve">lm</w:t>
+      </w:r>
+      <w:r>
+        <w:rPr>
+          <w:rStyle w:val="NormalTok"/>
+        </w:rPr>
+        <w:t xml:space="preserve">(Condition ~</w:t>
+      </w:r>
+      <w:r>
+        <w:rPr>
+          <w:rStyle w:val="StringTok"/>
+        </w:rPr>
+        <w:t xml:space="preserve"> </w:t>
+      </w:r>
+      <w:r>
+        <w:rPr>
+          <w:rStyle w:val="NormalTok"/>
+        </w:rPr>
+        <w:t xml:space="preserve">Density *</w:t>
+      </w:r>
+      <w:r>
+        <w:rPr>
+          <w:rStyle w:val="StringTok"/>
+        </w:rPr>
+        <w:t xml:space="preserve"> </w:t>
+      </w:r>
+      <w:r>
+        <w:rPr>
+          <w:rStyle w:val="NormalTok"/>
+        </w:rPr>
+        <w:t xml:space="preserve">Day +</w:t>
+      </w:r>
+      <w:r>
+        <w:rPr>
+          <w:rStyle w:val="StringTok"/>
+        </w:rPr>
+        <w:t xml:space="preserve"> </w:t>
+      </w:r>
+      <w:r>
+        <w:rPr>
+          <w:rStyle w:val="NormalTok"/>
+        </w:rPr>
+        <w:t xml:space="preserve">Treat, </w:t>
+      </w:r>
+      <w:r>
+        <w:rPr>
+          <w:rStyle w:val="DataTypeTok"/>
+        </w:rPr>
+        <w:t xml:space="preserve">data =</w:t>
+      </w:r>
+      <w:r>
+        <w:rPr>
+          <w:rStyle w:val="NormalTok"/>
+        </w:rPr>
+        <w:t xml:space="preserve"> </w:t>
+      </w:r>
+      <w:r>
+        <w:rPr>
+          <w:rStyle w:val="NormalTok"/>
+        </w:rPr>
+        <w:t xml:space="preserve">resil_dat)</w:t>
+      </w:r>
+      <w:r>
+        <w:br w:type="textWrapping"/>
+      </w:r>
+      <w:r>
+        <w:rPr>
+          <w:rStyle w:val="NormalTok"/>
+        </w:rPr>
+        <w:t xml:space="preserve">mod3 &lt;-</w:t>
+      </w:r>
+      <w:r>
+        <w:rPr>
+          <w:rStyle w:val="StringTok"/>
+        </w:rPr>
+        <w:t xml:space="preserve"> </w:t>
+      </w:r>
+      <w:r>
+        <w:rPr>
+          <w:rStyle w:val="KeywordTok"/>
+        </w:rPr>
+        <w:t xml:space="preserve">lm</w:t>
+      </w:r>
+      <w:r>
+        <w:rPr>
+          <w:rStyle w:val="NormalTok"/>
+        </w:rPr>
+        <w:t xml:space="preserve">(Condition ~</w:t>
+      </w:r>
+      <w:r>
+        <w:rPr>
+          <w:rStyle w:val="StringTok"/>
+        </w:rPr>
+        <w:t xml:space="preserve"> </w:t>
+      </w:r>
+      <w:r>
+        <w:rPr>
+          <w:rStyle w:val="NormalTok"/>
+        </w:rPr>
+        <w:t xml:space="preserve">Density *</w:t>
+      </w:r>
+      <w:r>
+        <w:rPr>
+          <w:rStyle w:val="StringTok"/>
+        </w:rPr>
+        <w:t xml:space="preserve"> </w:t>
+      </w:r>
+      <w:r>
+        <w:rPr>
+          <w:rStyle w:val="NormalTok"/>
+        </w:rPr>
+        <w:t xml:space="preserve">Day *</w:t>
+      </w:r>
+      <w:r>
+        <w:rPr>
+          <w:rStyle w:val="StringTok"/>
+        </w:rPr>
+        <w:t xml:space="preserve"> </w:t>
+      </w:r>
+      <w:r>
+        <w:rPr>
+          <w:rStyle w:val="NormalTok"/>
+        </w:rPr>
+        <w:t xml:space="preserve">Treat, </w:t>
+      </w:r>
+      <w:r>
+        <w:rPr>
+          <w:rStyle w:val="DataTypeTok"/>
+        </w:rPr>
+        <w:t xml:space="preserve">data =</w:t>
+      </w:r>
+      <w:r>
+        <w:rPr>
+          <w:rStyle w:val="NormalTok"/>
+        </w:rPr>
+        <w:t xml:space="preserve"> </w:t>
+      </w:r>
+      <w:r>
+        <w:rPr>
+          <w:rStyle w:val="NormalTok"/>
+        </w:rPr>
+        <w:t xml:space="preserve">resil_dat)</w:t>
+      </w:r>
+      <w:r>
+        <w:br w:type="textWrapping"/>
+      </w:r>
+      <w:r>
+        <w:br w:type="textWrapping"/>
+      </w:r>
+      <w:r>
+        <w:rPr>
+          <w:rStyle w:val="NormalTok"/>
+        </w:rPr>
+        <w:t xml:space="preserve">candidates &lt;-</w:t>
+      </w:r>
+      <w:r>
+        <w:rPr>
+          <w:rStyle w:val="StringTok"/>
+        </w:rPr>
+        <w:t xml:space="preserve"> </w:t>
+      </w:r>
+      <w:r>
+        <w:rPr>
+          <w:rStyle w:val="KeywordTok"/>
+        </w:rPr>
+        <w:t xml:space="preserve">list</w:t>
+      </w:r>
+      <w:r>
+        <w:rPr>
+          <w:rStyle w:val="NormalTok"/>
+        </w:rPr>
+        <w:t xml:space="preserve">(mod1, mod2, mod3)</w:t>
+      </w:r>
+      <w:r>
+        <w:br w:type="textWrapping"/>
+      </w:r>
+      <w:r>
+        <w:rPr>
+          <w:rStyle w:val="NormalTok"/>
+        </w:rPr>
+        <w:t xml:space="preserve">AICc_table &lt;-</w:t>
+      </w:r>
+      <w:r>
+        <w:rPr>
+          <w:rStyle w:val="StringTok"/>
+        </w:rPr>
+        <w:t xml:space="preserve"> </w:t>
+      </w:r>
+      <w:r>
+        <w:rPr>
+          <w:rStyle w:val="KeywordTok"/>
+        </w:rPr>
+        <w:t xml:space="preserve">aictab</w:t>
+      </w:r>
+      <w:r>
+        <w:rPr>
+          <w:rStyle w:val="NormalTok"/>
+        </w:rPr>
+        <w:t xml:space="preserve">(candidates)</w:t>
+      </w:r>
+    </w:p>
+    <w:p>
+      <w:pPr>
+        <w:pStyle w:val="SourceCode"/>
+      </w:pPr>
+      <w:r>
+        <w:rPr>
+          <w:rStyle w:val="VerbatimChar"/>
+        </w:rPr>
+        <w:t xml:space="preserve">## Warning in aictab.AIClm(candidates): </w:t>
+      </w:r>
+      <w:r>
+        <w:br w:type="textWrapping"/>
+      </w:r>
+      <w:r>
+        <w:rPr>
+          <w:rStyle w:val="VerbatimChar"/>
+        </w:rPr>
+        <w:t xml:space="preserve">## Model names have been supplied automatically in the table</w:t>
+      </w:r>
+    </w:p>
+    <w:p>
+      <w:pPr>
+        <w:pStyle w:val="SourceCode"/>
+      </w:pPr>
+      <w:r>
+        <w:rPr>
+          <w:rStyle w:val="NormalTok"/>
+        </w:rPr>
+        <w:t xml:space="preserve">knitr::</w:t>
+      </w:r>
+      <w:r>
+        <w:rPr>
+          <w:rStyle w:val="KeywordTok"/>
+        </w:rPr>
+        <w:t xml:space="preserve">kable</w:t>
+      </w:r>
+      <w:r>
+        <w:rPr>
+          <w:rStyle w:val="NormalTok"/>
+        </w:rPr>
+        <w:t xml:space="preserve">(</w:t>
+      </w:r>
+      <w:r>
+        <w:rPr>
+          <w:rStyle w:val="KeywordTok"/>
+        </w:rPr>
+        <w:t xml:space="preserve">data.frame</w:t>
+      </w:r>
+      <w:r>
+        <w:rPr>
+          <w:rStyle w:val="NormalTok"/>
+        </w:rPr>
+        <w:t xml:space="preserve">(AICc_table))</w:t>
+      </w:r>
+    </w:p>
+    <w:tbl>
+      <w:tblPr>
+        <w:tblStyle w:val="TableNormal"/>
+        <w:tblW w:type="pct" w:w="0.0"/>
+        <w:tblLook w:firstRow="1"/>
+      </w:tblPr>
+      <w:tblGrid/>
+      <w:tr>
+        <w:trPr>
+          <w:cnfStyle w:firstRow="1"/>
+        </w:trPr>
+        <w:tc>
+          <w:tcPr>
+            <w:tcBorders>
+              <w:bottom w:val="single"/>
+            </w:tcBorders>
+            <w:vAlign w:val="bottom"/>
+          </w:tcPr>
+          <w:p>
+            <w:pStyle w:val="Compact"/>
+          </w:p>
+        </w:tc>
+        <w:tc>
+          <w:tcPr>
+            <w:tcBorders>
+              <w:bottom w:val="single"/>
+            </w:tcBorders>
+            <w:vAlign w:val="bottom"/>
+          </w:tcPr>
+          <w:p>
+            <w:pPr>
+              <w:pStyle w:val="Compact"/>
+              <w:jc w:val="left"/>
+            </w:pPr>
+            <w:r>
+              <w:t xml:space="preserve">Modnames</w:t>
+            </w:r>
+          </w:p>
+        </w:tc>
+        <w:tc>
+          <w:tcPr>
+            <w:tcBorders>
+              <w:bottom w:val="single"/>
+            </w:tcBorders>
+            <w:vAlign w:val="bottom"/>
+          </w:tcPr>
+          <w:p>
+            <w:pPr>
+              <w:pStyle w:val="Compact"/>
+              <w:jc w:val="right"/>
+            </w:pPr>
+            <w:r>
+              <w:t xml:space="preserve">K</w:t>
+            </w:r>
+          </w:p>
+        </w:tc>
+        <w:tc>
+          <w:tcPr>
+            <w:tcBorders>
+              <w:bottom w:val="single"/>
+            </w:tcBorders>
+            <w:vAlign w:val="bottom"/>
+          </w:tcPr>
+          <w:p>
+            <w:pPr>
+              <w:pStyle w:val="Compact"/>
+              <w:jc w:val="right"/>
+            </w:pPr>
+            <w:r>
+              <w:t xml:space="preserve">AICc</w:t>
+            </w:r>
+          </w:p>
+        </w:tc>
+        <w:tc>
+          <w:tcPr>
+            <w:tcBorders>
+              <w:bottom w:val="single"/>
+            </w:tcBorders>
+            <w:vAlign w:val="bottom"/>
+          </w:tcPr>
+          <w:p>
+            <w:pPr>
+              <w:pStyle w:val="Compact"/>
+              <w:jc w:val="right"/>
+            </w:pPr>
+            <w:r>
+              <w:t xml:space="preserve">Delta_AICc</w:t>
+            </w:r>
+          </w:p>
+        </w:tc>
+        <w:tc>
+          <w:tcPr>
+            <w:tcBorders>
+              <w:bottom w:val="single"/>
+            </w:tcBorders>
+            <w:vAlign w:val="bottom"/>
+          </w:tcPr>
+          <w:p>
+            <w:pPr>
+              <w:pStyle w:val="Compact"/>
+              <w:jc w:val="right"/>
+            </w:pPr>
+            <w:r>
+              <w:t xml:space="preserve">ModelLik</w:t>
+            </w:r>
+          </w:p>
+        </w:tc>
+        <w:tc>
+          <w:tcPr>
+            <w:tcBorders>
+              <w:bottom w:val="single"/>
+            </w:tcBorders>
+            <w:vAlign w:val="bottom"/>
+          </w:tcPr>
+          <w:p>
+            <w:pPr>
+              <w:pStyle w:val="Compact"/>
+              <w:jc w:val="right"/>
+            </w:pPr>
+            <w:r>
+              <w:t xml:space="preserve">AICcWt</w:t>
+            </w:r>
+          </w:p>
+        </w:tc>
+        <w:tc>
+          <w:tcPr>
+            <w:tcBorders>
+              <w:bottom w:val="single"/>
+            </w:tcBorders>
+            <w:vAlign w:val="bottom"/>
+          </w:tcPr>
+          <w:p>
+            <w:pPr>
+              <w:pStyle w:val="Compact"/>
+              <w:jc w:val="right"/>
+            </w:pPr>
+            <w:r>
+              <w:t xml:space="preserve">LL</w:t>
+            </w:r>
+          </w:p>
+        </w:tc>
+        <w:tc>
+          <w:tcPr>
+            <w:tcBorders>
+              <w:bottom w:val="single"/>
+            </w:tcBorders>
+            <w:vAlign w:val="bottom"/>
+          </w:tcPr>
+          <w:p>
+            <w:pPr>
+              <w:pStyle w:val="Compact"/>
+              <w:jc w:val="right"/>
+            </w:pPr>
+            <w:r>
+              <w:t xml:space="preserve">Cum.Wt</w:t>
+            </w:r>
+          </w:p>
+        </w:tc>
+      </w:tr>
+      <w:tr>
+        <w:tc>
+          <w:p>
+            <w:pPr>
+              <w:pStyle w:val="Compact"/>
+              <w:jc w:val="left"/>
+            </w:pPr>
+            <w:r>
+              <w:t xml:space="preserve">3</w:t>
+            </w:r>
+          </w:p>
+        </w:tc>
+        <w:tc>
+          <w:p>
+            <w:pPr>
+              <w:pStyle w:val="Compact"/>
+              <w:jc w:val="left"/>
+            </w:pPr>
+            <w:r>
+              <w:t xml:space="preserve">Mod3</w:t>
+            </w:r>
+          </w:p>
+        </w:tc>
+        <w:tc>
+          <w:p>
+            <w:pPr>
+              <w:pStyle w:val="Compact"/>
+              <w:jc w:val="right"/>
+            </w:pPr>
+            <w:r>
+              <w:t xml:space="preserve">21</w:t>
+            </w:r>
+          </w:p>
+        </w:tc>
+        <w:tc>
+          <w:p>
+            <w:pPr>
+              <w:pStyle w:val="Compact"/>
+              <w:jc w:val="right"/>
+            </w:pPr>
+            <w:r>
+              <w:t xml:space="preserve">1617.399</w:t>
+            </w:r>
+          </w:p>
+        </w:tc>
+        <w:tc>
+          <w:p>
+            <w:pPr>
+              <w:pStyle w:val="Compact"/>
+              <w:jc w:val="right"/>
+            </w:pPr>
+            <w:r>
+              <w:t xml:space="preserve">0.000000</w:t>
+            </w:r>
+          </w:p>
+        </w:tc>
+        <w:tc>
+          <w:p>
+            <w:pPr>
+              <w:pStyle w:val="Compact"/>
+              <w:jc w:val="right"/>
+            </w:pPr>
+            <w:r>
+              <w:t xml:space="preserve">1.0000000</w:t>
+            </w:r>
+          </w:p>
+        </w:tc>
+        <w:tc>
+          <w:p>
+            <w:pPr>
+              <w:pStyle w:val="Compact"/>
+              <w:jc w:val="right"/>
+            </w:pPr>
+            <w:r>
+              <w:t xml:space="preserve">0.9865197</w:t>
+            </w:r>
+          </w:p>
+        </w:tc>
+        <w:tc>
+          <w:p>
+            <w:pPr>
+              <w:pStyle w:val="Compact"/>
+              <w:jc w:val="right"/>
+            </w:pPr>
+            <w:r>
+              <w:t xml:space="preserve">-786.9003</w:t>
+            </w:r>
+          </w:p>
+        </w:tc>
+        <w:tc>
+          <w:p>
+            <w:pPr>
+              <w:pStyle w:val="Compact"/>
+              <w:jc w:val="right"/>
+            </w:pPr>
+            <w:r>
+              <w:t xml:space="preserve">0.9865197</w:t>
+            </w:r>
+          </w:p>
+        </w:tc>
+      </w:tr>
+      <w:tr>
+        <w:tc>
+          <w:p>
+            <w:pPr>
+              <w:pStyle w:val="Compact"/>
+              <w:jc w:val="left"/>
+            </w:pPr>
+            <w:r>
+              <w:t xml:space="preserve">2</w:t>
+            </w:r>
+          </w:p>
+        </w:tc>
+        <w:tc>
+          <w:p>
+            <w:pPr>
+              <w:pStyle w:val="Compact"/>
+              <w:jc w:val="left"/>
+            </w:pPr>
+            <w:r>
+              <w:t xml:space="preserve">Mod2</w:t>
+            </w:r>
+          </w:p>
+        </w:tc>
+        <w:tc>
+          <w:p>
+            <w:pPr>
+              <w:pStyle w:val="Compact"/>
+              <w:jc w:val="right"/>
+            </w:pPr>
+            <w:r>
+              <w:t xml:space="preserve">9</w:t>
+            </w:r>
+          </w:p>
+        </w:tc>
+        <w:tc>
+          <w:p>
+            <w:pPr>
+              <w:pStyle w:val="Compact"/>
+              <w:jc w:val="right"/>
+            </w:pPr>
+            <w:r>
+              <w:t xml:space="preserve">1626.177</w:t>
+            </w:r>
+          </w:p>
+        </w:tc>
+        <w:tc>
+          <w:p>
+            <w:pPr>
+              <w:pStyle w:val="Compact"/>
+              <w:jc w:val="right"/>
+            </w:pPr>
+            <w:r>
+              <w:t xml:space="preserve">8.777422</w:t>
+            </w:r>
+          </w:p>
+        </w:tc>
+        <w:tc>
+          <w:p>
+            <w:pPr>
+              <w:pStyle w:val="Compact"/>
+              <w:jc w:val="right"/>
+            </w:pPr>
+            <w:r>
+              <w:t xml:space="preserve">0.0124167</w:t>
+            </w:r>
+          </w:p>
+        </w:tc>
+        <w:tc>
+          <w:p>
+            <w:pPr>
+              <w:pStyle w:val="Compact"/>
+              <w:jc w:val="right"/>
+            </w:pPr>
+            <w:r>
+              <w:t xml:space="preserve">0.0122493</w:t>
+            </w:r>
+          </w:p>
+        </w:tc>
+        <w:tc>
+          <w:p>
+            <w:pPr>
+              <w:pStyle w:val="Compact"/>
+              <w:jc w:val="right"/>
+            </w:pPr>
+            <w:r>
+              <w:t xml:space="preserve">-803.9358</w:t>
+            </w:r>
+          </w:p>
+        </w:tc>
+        <w:tc>
+          <w:p>
+            <w:pPr>
+              <w:pStyle w:val="Compact"/>
+              <w:jc w:val="right"/>
+            </w:pPr>
+            <w:r>
+              <w:t xml:space="preserve">0.9987691</w:t>
+            </w:r>
+          </w:p>
+        </w:tc>
+      </w:tr>
+      <w:tr>
+        <w:tc>
+          <w:p>
+            <w:pPr>
+              <w:pStyle w:val="Compact"/>
+              <w:jc w:val="left"/>
+            </w:pPr>
+            <w:r>
+              <w:t xml:space="preserve">1</w:t>
+            </w:r>
+          </w:p>
+        </w:tc>
+        <w:tc>
+          <w:p>
+            <w:pPr>
+              <w:pStyle w:val="Compact"/>
+              <w:jc w:val="left"/>
+            </w:pPr>
+            <w:r>
+              <w:t xml:space="preserve">Mod1</w:t>
+            </w:r>
+          </w:p>
+        </w:tc>
+        <w:tc>
+          <w:p>
+            <w:pPr>
+              <w:pStyle w:val="Compact"/>
+              <w:jc w:val="right"/>
+            </w:pPr>
+            <w:r>
+              <w:t xml:space="preserve">8</w:t>
+            </w:r>
+          </w:p>
+        </w:tc>
+        <w:tc>
+          <w:p>
+            <w:pPr>
+              <w:pStyle w:val="Compact"/>
+              <w:jc w:val="right"/>
+            </w:pPr>
+            <w:r>
+              <w:t xml:space="preserve">1630.772</w:t>
+            </w:r>
+          </w:p>
+        </w:tc>
+        <w:tc>
+          <w:p>
+            <w:pPr>
+              <w:pStyle w:val="Compact"/>
+              <w:jc w:val="right"/>
+            </w:pPr>
+            <w:r>
+              <w:t xml:space="preserve">13.372856</w:t>
+            </w:r>
+          </w:p>
+        </w:tc>
+        <w:tc>
+          <w:p>
+            <w:pPr>
+              <w:pStyle w:val="Compact"/>
+              <w:jc w:val="right"/>
+            </w:pPr>
+            <w:r>
+              <w:t xml:space="preserve">0.0012477</w:t>
+            </w:r>
+          </w:p>
+        </w:tc>
+        <w:tc>
+          <w:p>
+            <w:pPr>
+              <w:pStyle w:val="Compact"/>
+              <w:jc w:val="right"/>
+            </w:pPr>
+            <w:r>
+              <w:t xml:space="preserve">0.0012309</w:t>
+            </w:r>
+          </w:p>
+        </w:tc>
+        <w:tc>
+          <w:p>
+            <w:pPr>
+              <w:pStyle w:val="Compact"/>
+              <w:jc w:val="right"/>
+            </w:pPr>
+            <w:r>
+              <w:t xml:space="preserve">-807.2642</w:t>
+            </w:r>
+          </w:p>
+        </w:tc>
+        <w:tc>
+          <w:p>
+            <w:pPr>
+              <w:pStyle w:val="Compact"/>
+              <w:jc w:val="right"/>
+            </w:pPr>
+            <w:r>
+              <w:t xml:space="preserve">1.0000000</w:t>
+            </w:r>
+          </w:p>
+        </w:tc>
+      </w:tr>
+    </w:tbl>
+    <w:p>
+      <w:pPr>
+        <w:pStyle w:val="BodyText"/>
+      </w:pPr>
+      <w:r>
+        <w:t xml:space="preserve">Because of the overwhelming support for the interaction models for both the drought resistance and the drought resilience analyses, we simply use the parameter estimates from the interaction model rather than average the estimates.</w:t>
+      </w:r>
+    </w:p>
     <w:sectPr>
       <w:pgSz w:w="12240" w:h="15840"/>
       <w:pgMar w:top="1440" w:right="1800" w:bottom="1440" w:left="1800" w:header="720" w:footer="720" w:gutter="0"/>
@@ -2113,7 +3937,7 @@
     </w:lvl>
   </w:abstractNum>
   <w:abstractNum w:abstractNumId="990">
-    <w:nsid w:val="749a032e"/>
+    <w:nsid w:val="95a79b79"/>
     <w:multiLevelType w:val="multilevel"/>
     <w:lvl w:ilvl="0">
       <w:numFmt w:val="bullet"/>

</xml_diff>